<commit_message>
Update Acta de constitución del proyecto.docx
</commit_message>
<xml_diff>
--- a/Acta de constitución del proyecto.docx
+++ b/Acta de constitución del proyecto.docx
@@ -227,42 +227,83 @@
     <w:p>
       <w:pPr>
         <w:jc w:val="both"/>
-      </w:pPr>
-      <w:r>
+        <w:rPr>
+          <w:sz w:val="24"/>
+          <w:szCs w:val="24"/>
+        </w:rPr>
+      </w:pPr>
+      <w:r>
+        <w:rPr>
+          <w:sz w:val="24"/>
+          <w:szCs w:val="24"/>
+        </w:rPr>
         <w:t>De forma preliminar, se estable</w:t>
       </w:r>
       <w:r>
+        <w:rPr>
+          <w:sz w:val="24"/>
+          <w:szCs w:val="24"/>
+        </w:rPr>
         <w:t>ce el alcance del proyecto como el diseño e implementación de un sistema instalado en un vehículo que, en caso de accidente de tráfico, establezca un enlace de comunicaciones con el centro de emergencias más próximo facilitando datos de localización, número de ocupantes y constantes vitales de los pasajeros, con el objetivo de optimizar los tiempos y la calidad de la asistencia.</w:t>
       </w:r>
     </w:p>
     <w:p>
       <w:pPr>
         <w:jc w:val="both"/>
-      </w:pPr>
-      <w:r>
+        <w:rPr>
+          <w:sz w:val="24"/>
+          <w:szCs w:val="24"/>
+        </w:rPr>
+      </w:pPr>
+      <w:r>
+        <w:rPr>
+          <w:sz w:val="24"/>
+          <w:szCs w:val="24"/>
+        </w:rPr>
         <w:t xml:space="preserve">El promotor del proyecto será la </w:t>
       </w:r>
       <w:r>
+        <w:rPr>
+          <w:sz w:val="24"/>
+          <w:szCs w:val="24"/>
+        </w:rPr>
         <w:t>agrupación de ayuntamientos de la zona del Salnés</w:t>
       </w:r>
       <w:r>
+        <w:rPr>
+          <w:sz w:val="24"/>
+          <w:szCs w:val="24"/>
+        </w:rPr>
         <w:t xml:space="preserve">, </w:t>
       </w:r>
       <w:r>
         <w:rPr>
           <w:sz w:val="24"/>
+          <w:szCs w:val="24"/>
         </w:rPr>
         <w:t>MANCOMUNIDADE DO SALNÉS</w:t>
       </w:r>
       <w:r>
+        <w:rPr>
+          <w:sz w:val="24"/>
+          <w:szCs w:val="24"/>
+        </w:rPr>
         <w:t>.</w:t>
       </w:r>
     </w:p>
     <w:p>
       <w:pPr>
         <w:jc w:val="both"/>
-      </w:pPr>
-      <w:r>
+        <w:rPr>
+          <w:sz w:val="24"/>
+          <w:szCs w:val="24"/>
+        </w:rPr>
+      </w:pPr>
+      <w:r>
+        <w:rPr>
+          <w:sz w:val="24"/>
+          <w:szCs w:val="24"/>
+        </w:rPr>
         <w:t>Los límites de actuación serán los vehículos utilitarios y los camiones aplicándose, en primer lugar, a nivel nacional sobre el territorio español.</w:t>
       </w:r>
     </w:p>
@@ -271,9 +312,14 @@
         <w:jc w:val="both"/>
         <w:rPr>
           <w:sz w:val="24"/>
-        </w:rPr>
-      </w:pPr>
-      <w:r>
+          <w:szCs w:val="24"/>
+        </w:rPr>
+      </w:pPr>
+      <w:r>
+        <w:rPr>
+          <w:sz w:val="24"/>
+          <w:szCs w:val="24"/>
+        </w:rPr>
         <w:t>Los participantes del proyecto serán TECNOLÓGICOS S.L., la DGT, Protección Civil y el Ministerio de Sanidad.</w:t>
       </w:r>
     </w:p>
@@ -308,7 +354,25 @@
           <w:color w:val="008000"/>
           <w:sz w:val="24"/>
         </w:rPr>
-        <w:t>3. Identificación y autoridad del Director del Proyecto</w:t>
+        <w:t xml:space="preserve">3. Identificación y autoridad del </w:t>
+      </w:r>
+      <w:proofErr w:type="gramStart"/>
+      <w:r>
+        <w:rPr>
+          <w:b/>
+          <w:color w:val="008000"/>
+          <w:sz w:val="24"/>
+        </w:rPr>
+        <w:t>Director</w:t>
+      </w:r>
+      <w:proofErr w:type="gramEnd"/>
+      <w:r>
+        <w:rPr>
+          <w:b/>
+          <w:color w:val="008000"/>
+          <w:sz w:val="24"/>
+        </w:rPr>
+        <w:t xml:space="preserve"> del Proyecto</w:t>
       </w:r>
     </w:p>
     <w:p>
@@ -389,14 +453,14 @@
         <w:rPr>
           <w:sz w:val="24"/>
         </w:rPr>
-        <w:t xml:space="preserve">ón de responsabilidades dentro del marco de proyecto, y al establecimiento de procedimientos de comunicación con y entre Gestor de Proyecto, Promotor, </w:t>
+        <w:t xml:space="preserve">ón de responsabilidades dentro del marco de proyecto, y al establecimiento </w:t>
       </w:r>
       <w:r>
         <w:rPr>
           <w:sz w:val="24"/>
         </w:rPr>
         <w:lastRenderedPageBreak/>
-        <w:t>Contratistas, y Actores Locales implicados en el desarrollo del proyecto, con el fin de asegurar un</w:t>
+        <w:t>de procedimientos de comunicación con y entre Gestor de Proyecto, Promotor, Contratistas, y Actores Locales implicados en el desarrollo del proyecto, con el fin de asegurar un</w:t>
       </w:r>
       <w:r>
         <w:rPr>
@@ -422,7 +486,21 @@
         <w:rPr>
           <w:sz w:val="24"/>
         </w:rPr>
-        <w:t xml:space="preserve">Asimismo, el Director del Proyecto es responsable del desarrollo del plan de proyecto, el seguimiento del calendario, coste y alcance del proyecto durante el proceso de implementación, y del control del mantenimiento del proyecto a través de la medición precisa del desempeño y la asunción de acciones correctivas cuándo y dónde considere necesario. </w:t>
+        <w:t xml:space="preserve">Asimismo, el </w:t>
+      </w:r>
+      <w:proofErr w:type="gramStart"/>
+      <w:r>
+        <w:rPr>
+          <w:sz w:val="24"/>
+        </w:rPr>
+        <w:t>Director</w:t>
+      </w:r>
+      <w:proofErr w:type="gramEnd"/>
+      <w:r>
+        <w:rPr>
+          <w:sz w:val="24"/>
+        </w:rPr>
+        <w:t xml:space="preserve"> del Proyecto es responsable del desarrollo del plan de proyecto, el seguimiento del calendario, coste y alcance del proyecto durante el proceso de implementación, y del control del mantenimiento del proyecto a través de la medición precisa del desempeño y la asunción de acciones correctivas cuándo y dónde considere necesario. </w:t>
       </w:r>
     </w:p>
     <w:p>
@@ -930,7 +1008,7 @@
     <w:lsdException w:name="Table Web 2" w:semiHidden="1" w:unhideWhenUsed="1"/>
     <w:lsdException w:name="Table Web 3" w:semiHidden="1" w:unhideWhenUsed="1"/>
     <w:lsdException w:name="Balloon Text" w:semiHidden="1" w:unhideWhenUsed="1"/>
-    <w:lsdException w:name="Table Grid" w:semiHidden="1" w:uiPriority="59" w:unhideWhenUsed="1"/>
+    <w:lsdException w:name="Table Grid" w:uiPriority="59"/>
     <w:lsdException w:name="Table Theme" w:semiHidden="1" w:unhideWhenUsed="1"/>
     <w:lsdException w:name="Placeholder Text" w:semiHidden="1"/>
     <w:lsdException w:name="No Spacing" w:uiPriority="1" w:qFormat="1"/>

</xml_diff>